<commit_message>
Rework distributed continuous integration abstract.
</commit_message>
<xml_diff>
--- a/Presentations/NOBUGS 2014/Distributed Continuous Integration.docx
+++ b/Presentations/NOBUGS 2014/Distributed Continuous Integration.docx
@@ -246,7 +246,6 @@
       <w:pPr>
         <w:pStyle w:val="authoraffiliation"/>
         <w:rPr>
-          <w:i w:val="0"/>
           <w:sz w:val="22"/>
           <w:szCs w:val="22"/>
           <w:lang w:val="en-GB"/>
@@ -269,18 +268,8 @@
           <w:szCs w:val="22"/>
           <w:lang w:val="en-GB"/>
         </w:rPr>
-        <w:t>SNS, ORNL, USA</w:t>
-      </w:r>
-    </w:p>
-    <w:p>
-      <w:pPr>
-        <w:pStyle w:val="authoraffiliation"/>
-        <w:rPr>
-          <w:sz w:val="22"/>
-          <w:szCs w:val="22"/>
-          <w:lang w:val="en-GB"/>
-        </w:rPr>
-      </w:pPr>
+        <w:t>Neutron Data Analysis and Visualization Division, ORNL, USA</w:t>
+      </w:r>
       <w:r>
         <w:rPr>
           <w:i w:val="0"/>
@@ -289,6 +278,16 @@
           <w:vertAlign w:val="superscript"/>
           <w:lang w:val="en-GB"/>
         </w:rPr>
+        <w:cr/>
+      </w:r>
+      <w:r>
+        <w:rPr>
+          <w:i w:val="0"/>
+          <w:sz w:val="22"/>
+          <w:szCs w:val="22"/>
+          <w:vertAlign w:val="superscript"/>
+          <w:lang w:val="en-GB"/>
+        </w:rPr>
         <w:t>3</w:t>
       </w:r>
       <w:r>
@@ -298,7 +297,25 @@
           <w:szCs w:val="22"/>
           <w:lang w:val="en-GB"/>
         </w:rPr>
-        <w:t>ISIS, RAL, UK</w:t>
+        <w:t xml:space="preserve">ISIS, RAL, </w:t>
+      </w:r>
+      <w:r>
+        <w:rPr>
+          <w:i w:val="0"/>
+          <w:sz w:val="22"/>
+          <w:szCs w:val="22"/>
+          <w:lang w:val="en-GB"/>
+        </w:rPr>
+        <w:t xml:space="preserve">STFC, </w:t>
+      </w:r>
+      <w:r>
+        <w:rPr>
+          <w:i w:val="0"/>
+          <w:sz w:val="22"/>
+          <w:szCs w:val="22"/>
+          <w:lang w:val="en-GB"/>
+        </w:rPr>
+        <w:t>UK</w:t>
       </w:r>
     </w:p>
     <w:p>
@@ -357,8 +374,23 @@
           <w:sz w:val="22"/>
           <w:szCs w:val="22"/>
         </w:rPr>
-        <w:t xml:space="preserve">Typically, a project following good practice will build the code base on every change and then run suites of automated tests to ensure no regression in functionality. On </w:t>
-      </w:r>
+        <w:t>Several years ago</w:t>
+      </w:r>
+      <w:r>
+        <w:rPr>
+          <w:sz w:val="22"/>
+          <w:szCs w:val="22"/>
+        </w:rPr>
+        <w:t>,</w:t>
+      </w:r>
+      <w:r>
+        <w:rPr>
+          <w:sz w:val="22"/>
+          <w:szCs w:val="22"/>
+        </w:rPr>
+        <w:t xml:space="preserve"> on </w:t>
+      </w:r>
+      <w:proofErr w:type="spellStart"/>
       <w:proofErr w:type="gramStart"/>
       <w:r>
         <w:rPr>
@@ -367,6 +399,7 @@
         </w:rPr>
         <w:t>Mantid</w:t>
       </w:r>
+      <w:proofErr w:type="spellEnd"/>
       <w:r>
         <w:rPr>
           <w:sz w:val="22"/>
@@ -382,43 +415,110 @@
           <w:szCs w:val="22"/>
           <w:vertAlign w:val="superscript"/>
         </w:rPr>
-        <w:t>1]</w:t>
-      </w:r>
-      <w:r>
-        <w:rPr>
-          <w:sz w:val="22"/>
-          <w:szCs w:val="22"/>
-        </w:rPr>
-        <w:t xml:space="preserve"> we have a distributed team, which provides </w:t>
-      </w:r>
-      <w:r>
-        <w:rPr>
-          <w:sz w:val="22"/>
-          <w:szCs w:val="22"/>
-        </w:rPr>
-        <w:t>several</w:t>
-      </w:r>
-      <w:r>
-        <w:rPr>
-          <w:sz w:val="22"/>
-          <w:szCs w:val="22"/>
-        </w:rPr>
-        <w:t xml:space="preserve"> challenges in setting up a useful C.I. system</w:t>
-      </w:r>
-      <w:r>
-        <w:rPr>
-          <w:sz w:val="22"/>
-          <w:szCs w:val="22"/>
-        </w:rPr>
-        <w:t>. Some of these include:</w:t>
-      </w:r>
+        <w:t>1</w:t>
+      </w:r>
+      <w:r>
+        <w:rPr>
+          <w:sz w:val="22"/>
+          <w:szCs w:val="22"/>
+          <w:vertAlign w:val="superscript"/>
+        </w:rPr>
+        <w:t>]</w:t>
+      </w:r>
+      <w:r>
+        <w:rPr>
+          <w:sz w:val="22"/>
+          <w:szCs w:val="22"/>
+        </w:rPr>
+        <w:t xml:space="preserve">, we </w:t>
+      </w:r>
+      <w:r>
+        <w:rPr>
+          <w:sz w:val="22"/>
+          <w:szCs w:val="22"/>
+        </w:rPr>
+        <w:t xml:space="preserve">starting using </w:t>
+      </w:r>
+      <w:r>
+        <w:rPr>
+          <w:sz w:val="22"/>
+          <w:szCs w:val="22"/>
+        </w:rPr>
+        <w:t xml:space="preserve">the </w:t>
+      </w:r>
+      <w:r>
+        <w:rPr>
+          <w:sz w:val="22"/>
+          <w:szCs w:val="22"/>
+        </w:rPr>
+        <w:t>Jenkins</w:t>
+      </w:r>
+      <w:r>
+        <w:rPr>
+          <w:sz w:val="22"/>
+          <w:szCs w:val="22"/>
+          <w:vertAlign w:val="superscript"/>
+        </w:rPr>
+        <w:t>[2]</w:t>
+      </w:r>
+      <w:r>
+        <w:rPr>
+          <w:sz w:val="22"/>
+          <w:szCs w:val="22"/>
+        </w:rPr>
+        <w:t xml:space="preserve"> </w:t>
+      </w:r>
+      <w:r>
+        <w:rPr>
+          <w:sz w:val="22"/>
+          <w:szCs w:val="22"/>
+        </w:rPr>
+        <w:t xml:space="preserve"> </w:t>
+      </w:r>
+      <w:r>
+        <w:rPr>
+          <w:sz w:val="22"/>
+          <w:szCs w:val="22"/>
+        </w:rPr>
+        <w:t>C.I. server</w:t>
+      </w:r>
+      <w:r>
+        <w:rPr>
+          <w:sz w:val="22"/>
+          <w:szCs w:val="22"/>
+        </w:rPr>
+        <w:t xml:space="preserve"> as a means of controlling the various builds and tests required for the project. </w:t>
+      </w:r>
+      <w:r>
+        <w:rPr>
+          <w:sz w:val="22"/>
+          <w:szCs w:val="22"/>
+        </w:rPr>
+        <w:t xml:space="preserve">The main server for the project was located at ISIS with a second instance containing subset of the jobs running at SNS. </w:t>
+      </w:r>
+      <w:r>
+        <w:rPr>
+          <w:sz w:val="22"/>
+          <w:szCs w:val="22"/>
+        </w:rPr>
+        <w:t>The main problems with this setup were:</w:t>
+      </w:r>
+    </w:p>
+    <w:p>
+      <w:pPr>
+        <w:jc w:val="both"/>
+        <w:rPr>
+          <w:sz w:val="22"/>
+          <w:szCs w:val="22"/>
+        </w:rPr>
+      </w:pPr>
     </w:p>
     <w:p>
       <w:pPr>
         <w:pStyle w:val="ListParagraph"/>
         <w:numPr>
           <w:ilvl w:val="0"/>
-          <w:numId w:val="2"/>
+          <w:numId w:val="4"/>
         </w:numPr>
         <w:jc w:val="both"/>
         <w:rPr>
@@ -431,7 +531,7 @@
           <w:sz w:val="22"/>
           <w:szCs w:val="22"/>
         </w:rPr>
-        <w:t>no obvious central point of control;</w:t>
+        <w:t>poor/no access to server when ISIS network connection was unstable;</w:t>
       </w:r>
     </w:p>
     <w:p>
@@ -439,7 +539,7 @@
         <w:pStyle w:val="ListParagraph"/>
         <w:numPr>
           <w:ilvl w:val="0"/>
-          <w:numId w:val="2"/>
+          <w:numId w:val="4"/>
         </w:numPr>
         <w:jc w:val="both"/>
         <w:rPr>
@@ -452,21 +552,35 @@
           <w:sz w:val="22"/>
           <w:szCs w:val="22"/>
         </w:rPr>
-        <w:t xml:space="preserve">resilience against </w:t>
-      </w:r>
-      <w:r>
-        <w:rPr>
-          <w:sz w:val="22"/>
-          <w:szCs w:val="22"/>
-        </w:rPr>
-        <w:t xml:space="preserve">temporary </w:t>
-      </w:r>
-      <w:r>
-        <w:rPr>
-          <w:sz w:val="22"/>
-          <w:szCs w:val="22"/>
-        </w:rPr>
-        <w:t>lack of external network connection at a facility;</w:t>
+        <w:t>e</w:t>
+      </w:r>
+      <w:r>
+        <w:rPr>
+          <w:sz w:val="22"/>
+          <w:szCs w:val="22"/>
+        </w:rPr>
+        <w:t xml:space="preserve">ach instance </w:t>
+      </w:r>
+      <w:r>
+        <w:rPr>
+          <w:sz w:val="22"/>
+          <w:szCs w:val="22"/>
+        </w:rPr>
+        <w:t xml:space="preserve">only </w:t>
+      </w:r>
+      <w:r>
+        <w:rPr>
+          <w:sz w:val="22"/>
+          <w:szCs w:val="22"/>
+        </w:rPr>
+        <w:t>had access to its own slave machines to run the builds</w:t>
+      </w:r>
+      <w:r>
+        <w:rPr>
+          <w:sz w:val="22"/>
+          <w:szCs w:val="22"/>
+        </w:rPr>
+        <w:t>;</w:t>
       </w:r>
     </w:p>
     <w:p>
@@ -474,7 +588,7 @@
         <w:pStyle w:val="ListParagraph"/>
         <w:numPr>
           <w:ilvl w:val="0"/>
-          <w:numId w:val="2"/>
+          <w:numId w:val="4"/>
         </w:numPr>
         <w:jc w:val="both"/>
         <w:rPr>
@@ -482,125 +596,144 @@
           <w:szCs w:val="22"/>
         </w:rPr>
       </w:pPr>
-      <w:r>
-        <w:rPr>
-          <w:sz w:val="22"/>
-          <w:szCs w:val="22"/>
-        </w:rPr>
-        <w:t>scalability;</w:t>
-      </w:r>
-    </w:p>
-    <w:p>
-      <w:pPr>
-        <w:pStyle w:val="ListParagraph"/>
-        <w:numPr>
-          <w:ilvl w:val="0"/>
-          <w:numId w:val="2"/>
-        </w:numPr>
+      <w:proofErr w:type="gramStart"/>
+      <w:r>
+        <w:rPr>
+          <w:sz w:val="22"/>
+          <w:szCs w:val="22"/>
+        </w:rPr>
+        <w:t>duplication</w:t>
+      </w:r>
+      <w:proofErr w:type="gramEnd"/>
+      <w:r>
+        <w:rPr>
+          <w:sz w:val="22"/>
+          <w:szCs w:val="22"/>
+        </w:rPr>
+        <w:t xml:space="preserve"> of hardware at both sites.</w:t>
+      </w:r>
+    </w:p>
+    <w:p>
+      <w:pPr>
         <w:jc w:val="both"/>
         <w:rPr>
           <w:sz w:val="22"/>
           <w:szCs w:val="22"/>
         </w:rPr>
       </w:pPr>
+    </w:p>
+    <w:p>
+      <w:pPr>
+        <w:jc w:val="both"/>
+        <w:rPr>
+          <w:sz w:val="22"/>
+          <w:szCs w:val="22"/>
+        </w:rPr>
+      </w:pPr>
+      <w:r>
+        <w:rPr>
+          <w:sz w:val="22"/>
+          <w:szCs w:val="22"/>
+        </w:rPr>
+        <w:t xml:space="preserve">Our solution has been to move the Jenkins </w:t>
+      </w:r>
+      <w:r>
+        <w:rPr>
+          <w:sz w:val="22"/>
+          <w:szCs w:val="22"/>
+        </w:rPr>
+        <w:t>instance</w:t>
+      </w:r>
+      <w:r>
+        <w:rPr>
+          <w:sz w:val="22"/>
+          <w:szCs w:val="22"/>
+        </w:rPr>
+        <w:t xml:space="preserve"> </w:t>
+      </w:r>
+      <w:r>
+        <w:rPr>
+          <w:sz w:val="22"/>
+          <w:szCs w:val="22"/>
+        </w:rPr>
+        <w:t>to an externally-hosted</w:t>
+      </w:r>
+      <w:r>
+        <w:rPr>
+          <w:sz w:val="22"/>
+          <w:szCs w:val="22"/>
+        </w:rPr>
+        <w:t xml:space="preserve"> </w:t>
+      </w:r>
       <w:proofErr w:type="gramStart"/>
       <w:r>
         <w:rPr>
           <w:sz w:val="22"/>
           <w:szCs w:val="22"/>
         </w:rPr>
-        <w:t>support</w:t>
-      </w:r>
-      <w:proofErr w:type="gramEnd"/>
-      <w:r>
-        <w:rPr>
-          <w:sz w:val="22"/>
-          <w:szCs w:val="22"/>
-        </w:rPr>
-        <w:t xml:space="preserve"> of multiple operating systems.</w:t>
-      </w:r>
-    </w:p>
-    <w:p>
-      <w:pPr>
-        <w:jc w:val="both"/>
-        <w:rPr>
-          <w:sz w:val="22"/>
-          <w:szCs w:val="22"/>
-        </w:rPr>
-      </w:pPr>
-    </w:p>
-    <w:p>
-      <w:pPr>
-        <w:jc w:val="both"/>
-        <w:rPr>
-          <w:sz w:val="22"/>
-          <w:szCs w:val="22"/>
-        </w:rPr>
-      </w:pPr>
-      <w:r>
-        <w:rPr>
-          <w:sz w:val="22"/>
-          <w:szCs w:val="22"/>
-        </w:rPr>
-        <w:t xml:space="preserve">Our solution is based on the </w:t>
-      </w:r>
-      <w:proofErr w:type="gramStart"/>
-      <w:r>
-        <w:rPr>
-          <w:sz w:val="22"/>
-          <w:szCs w:val="22"/>
-        </w:rPr>
-        <w:t>Jenkins</w:t>
-      </w:r>
-      <w:r>
-        <w:rPr>
-          <w:sz w:val="22"/>
-          <w:szCs w:val="22"/>
-          <w:vertAlign w:val="superscript"/>
-        </w:rPr>
-        <w:t>[</w:t>
-      </w:r>
-      <w:proofErr w:type="gramEnd"/>
-      <w:r>
-        <w:rPr>
-          <w:sz w:val="22"/>
-          <w:szCs w:val="22"/>
-          <w:vertAlign w:val="superscript"/>
-        </w:rPr>
-        <w:t>2]</w:t>
-      </w:r>
-      <w:r>
-        <w:rPr>
-          <w:sz w:val="22"/>
-          <w:szCs w:val="22"/>
-        </w:rPr>
-        <w:t xml:space="preserve"> C.I. server and t</w:t>
-      </w:r>
-      <w:r>
-        <w:rPr>
-          <w:sz w:val="22"/>
-          <w:szCs w:val="22"/>
-        </w:rPr>
-        <w:t xml:space="preserve">his talk will </w:t>
-      </w:r>
-      <w:r>
-        <w:rPr>
-          <w:sz w:val="22"/>
-          <w:szCs w:val="22"/>
-        </w:rPr>
-        <w:t>describe the approach that the Mantid team takes in providing a high-quality C.I. system that tackles the issues described above.</w:t>
-      </w:r>
-    </w:p>
-    <w:p>
-      <w:pPr>
-        <w:jc w:val="both"/>
-        <w:rPr>
-          <w:sz w:val="22"/>
-          <w:szCs w:val="22"/>
-        </w:rPr>
-      </w:pPr>
+        <w:t>se</w:t>
+      </w:r>
       <w:bookmarkStart w:id="0" w:name="_GoBack"/>
       <w:bookmarkEnd w:id="0"/>
+      <w:r>
+        <w:rPr>
+          <w:sz w:val="22"/>
+          <w:szCs w:val="22"/>
+        </w:rPr>
+        <w:t>rver</w:t>
+      </w:r>
+      <w:r>
+        <w:rPr>
+          <w:sz w:val="22"/>
+          <w:szCs w:val="22"/>
+          <w:vertAlign w:val="superscript"/>
+        </w:rPr>
+        <w:t>[</w:t>
+      </w:r>
+      <w:proofErr w:type="gramEnd"/>
+      <w:r>
+        <w:rPr>
+          <w:sz w:val="22"/>
+          <w:szCs w:val="22"/>
+          <w:vertAlign w:val="superscript"/>
+        </w:rPr>
+        <w:t>3]</w:t>
+      </w:r>
+      <w:r>
+        <w:rPr>
+          <w:sz w:val="22"/>
+          <w:szCs w:val="22"/>
+        </w:rPr>
+        <w:t xml:space="preserve">. This </w:t>
+      </w:r>
+      <w:r>
+        <w:rPr>
+          <w:sz w:val="22"/>
+          <w:szCs w:val="22"/>
+        </w:rPr>
+        <w:t>provides a single point of control where the network status of one facility no longer impacts on the other. It also allows the C.I. server to share hardware resources from multiple facilities so that build jobs are then distributed over any connected slave</w:t>
+      </w:r>
+      <w:r>
+        <w:rPr>
+          <w:sz w:val="22"/>
+          <w:szCs w:val="22"/>
+        </w:rPr>
+        <w:t>s</w:t>
+      </w:r>
+      <w:r>
+        <w:rPr>
+          <w:sz w:val="22"/>
+          <w:szCs w:val="22"/>
+        </w:rPr>
+        <w:t xml:space="preserve"> regardless of locatio</w:t>
+      </w:r>
+      <w:r>
+        <w:rPr>
+          <w:sz w:val="22"/>
+          <w:szCs w:val="22"/>
+        </w:rPr>
+        <w:t>n, providing more power for additional builds and resilience against network outages at a single facility.</w:t>
+      </w:r>
     </w:p>
     <w:p>
       <w:pPr>
@@ -638,18 +771,18 @@
         </w:numPr>
         <w:jc w:val="both"/>
         <w:rPr>
-          <w:sz w:val="20"/>
-          <w:szCs w:val="20"/>
+          <w:sz w:val="22"/>
+          <w:szCs w:val="22"/>
         </w:rPr>
       </w:pPr>
       <w:hyperlink r:id="rId6" w:history="1">
         <w:r>
           <w:rPr>
             <w:rStyle w:val="Hyperlink"/>
-            <w:sz w:val="20"/>
-            <w:szCs w:val="20"/>
+            <w:sz w:val="22"/>
+            <w:szCs w:val="22"/>
           </w:rPr>
-          <w:t>www.mantidproject.org</w:t>
+          <w:t>http://www.mantidproject.org</w:t>
         </w:r>
       </w:hyperlink>
     </w:p>
@@ -662,23 +795,50 @@
         </w:numPr>
         <w:jc w:val="both"/>
         <w:rPr>
-          <w:sz w:val="20"/>
-          <w:szCs w:val="20"/>
+          <w:rStyle w:val="Hyperlink"/>
+          <w:color w:val="auto"/>
+          <w:sz w:val="22"/>
+          <w:szCs w:val="22"/>
+          <w:u w:val="none"/>
         </w:rPr>
       </w:pPr>
       <w:hyperlink r:id="rId7" w:history="1">
         <w:r>
           <w:rPr>
             <w:rStyle w:val="Hyperlink"/>
-            <w:sz w:val="20"/>
-            <w:szCs w:val="20"/>
+            <w:sz w:val="22"/>
+            <w:szCs w:val="22"/>
           </w:rPr>
-          <w:t>http://jenkins-ci.org/</w:t>
+          <w:t>http://jenkins-ci.org</w:t>
         </w:r>
       </w:hyperlink>
     </w:p>
     <w:p>
       <w:pPr>
+        <w:pStyle w:val="ListParagraph"/>
+        <w:numPr>
+          <w:ilvl w:val="0"/>
+          <w:numId w:val="3"/>
+        </w:numPr>
+        <w:jc w:val="both"/>
+        <w:rPr>
+          <w:sz w:val="22"/>
+          <w:szCs w:val="22"/>
+        </w:rPr>
+      </w:pPr>
+      <w:hyperlink r:id="rId8" w:history="1">
+        <w:r>
+          <w:rPr>
+            <w:rStyle w:val="Hyperlink"/>
+            <w:sz w:val="22"/>
+            <w:szCs w:val="22"/>
+          </w:rPr>
+          <w:t>https://www.linode.com</w:t>
+        </w:r>
+      </w:hyperlink>
+    </w:p>
+    <w:p>
+      <w:pPr>
         <w:jc w:val="both"/>
         <w:rPr>
           <w:sz w:val="20"/>
@@ -727,7 +887,14 @@
           <w:sz w:val="20"/>
           <w:szCs w:val="20"/>
         </w:rPr>
-        <w:t>Preference: Poster</w:t>
+        <w:t xml:space="preserve">Preference: </w:t>
+      </w:r>
+      <w:r>
+        <w:rPr>
+          <w:sz w:val="20"/>
+          <w:szCs w:val="20"/>
+        </w:rPr>
+        <w:t>Poster</w:t>
       </w:r>
     </w:p>
     <w:p>
@@ -1122,6 +1289,119 @@
       </w:pPr>
     </w:lvl>
   </w:abstractNum>
+  <w:abstractNum w:abstractNumId="3">
+    <w:nsid w:val="73555FE9"/>
+    <w:multiLevelType w:val="hybridMultilevel"/>
+    <w:tmpl w:val="8104E98E"/>
+    <w:lvl w:ilvl="0" w:tplc="08090001">
+      <w:start w:val="1"/>
+      <w:numFmt w:val="bullet"/>
+      <w:lvlText w:val=""/>
+      <w:lvlJc w:val="left"/>
+      <w:pPr>
+        <w:ind w:left="720" w:hanging="360"/>
+      </w:pPr>
+      <w:rPr>
+        <w:rFonts w:ascii="Symbol" w:hAnsi="Symbol" w:hint="default"/>
+      </w:rPr>
+    </w:lvl>
+    <w:lvl w:ilvl="1" w:tplc="08090003" w:tentative="1">
+      <w:start w:val="1"/>
+      <w:numFmt w:val="bullet"/>
+      <w:lvlText w:val="o"/>
+      <w:lvlJc w:val="left"/>
+      <w:pPr>
+        <w:ind w:left="1440" w:hanging="360"/>
+      </w:pPr>
+      <w:rPr>
+        <w:rFonts w:ascii="Courier New" w:hAnsi="Courier New" w:cs="Courier New" w:hint="default"/>
+      </w:rPr>
+    </w:lvl>
+    <w:lvl w:ilvl="2" w:tplc="08090005" w:tentative="1">
+      <w:start w:val="1"/>
+      <w:numFmt w:val="bullet"/>
+      <w:lvlText w:val=""/>
+      <w:lvlJc w:val="left"/>
+      <w:pPr>
+        <w:ind w:left="2160" w:hanging="360"/>
+      </w:pPr>
+      <w:rPr>
+        <w:rFonts w:ascii="Wingdings" w:hAnsi="Wingdings" w:hint="default"/>
+      </w:rPr>
+    </w:lvl>
+    <w:lvl w:ilvl="3" w:tplc="08090001" w:tentative="1">
+      <w:start w:val="1"/>
+      <w:numFmt w:val="bullet"/>
+      <w:lvlText w:val=""/>
+      <w:lvlJc w:val="left"/>
+      <w:pPr>
+        <w:ind w:left="2880" w:hanging="360"/>
+      </w:pPr>
+      <w:rPr>
+        <w:rFonts w:ascii="Symbol" w:hAnsi="Symbol" w:hint="default"/>
+      </w:rPr>
+    </w:lvl>
+    <w:lvl w:ilvl="4" w:tplc="08090003" w:tentative="1">
+      <w:start w:val="1"/>
+      <w:numFmt w:val="bullet"/>
+      <w:lvlText w:val="o"/>
+      <w:lvlJc w:val="left"/>
+      <w:pPr>
+        <w:ind w:left="3600" w:hanging="360"/>
+      </w:pPr>
+      <w:rPr>
+        <w:rFonts w:ascii="Courier New" w:hAnsi="Courier New" w:cs="Courier New" w:hint="default"/>
+      </w:rPr>
+    </w:lvl>
+    <w:lvl w:ilvl="5" w:tplc="08090005" w:tentative="1">
+      <w:start w:val="1"/>
+      <w:numFmt w:val="bullet"/>
+      <w:lvlText w:val=""/>
+      <w:lvlJc w:val="left"/>
+      <w:pPr>
+        <w:ind w:left="4320" w:hanging="360"/>
+      </w:pPr>
+      <w:rPr>
+        <w:rFonts w:ascii="Wingdings" w:hAnsi="Wingdings" w:hint="default"/>
+      </w:rPr>
+    </w:lvl>
+    <w:lvl w:ilvl="6" w:tplc="08090001" w:tentative="1">
+      <w:start w:val="1"/>
+      <w:numFmt w:val="bullet"/>
+      <w:lvlText w:val=""/>
+      <w:lvlJc w:val="left"/>
+      <w:pPr>
+        <w:ind w:left="5040" w:hanging="360"/>
+      </w:pPr>
+      <w:rPr>
+        <w:rFonts w:ascii="Symbol" w:hAnsi="Symbol" w:hint="default"/>
+      </w:rPr>
+    </w:lvl>
+    <w:lvl w:ilvl="7" w:tplc="08090003" w:tentative="1">
+      <w:start w:val="1"/>
+      <w:numFmt w:val="bullet"/>
+      <w:lvlText w:val="o"/>
+      <w:lvlJc w:val="left"/>
+      <w:pPr>
+        <w:ind w:left="5760" w:hanging="360"/>
+      </w:pPr>
+      <w:rPr>
+        <w:rFonts w:ascii="Courier New" w:hAnsi="Courier New" w:cs="Courier New" w:hint="default"/>
+      </w:rPr>
+    </w:lvl>
+    <w:lvl w:ilvl="8" w:tplc="08090005" w:tentative="1">
+      <w:start w:val="1"/>
+      <w:numFmt w:val="bullet"/>
+      <w:lvlText w:val=""/>
+      <w:lvlJc w:val="left"/>
+      <w:pPr>
+        <w:ind w:left="6480" w:hanging="360"/>
+      </w:pPr>
+      <w:rPr>
+        <w:rFonts w:ascii="Wingdings" w:hAnsi="Wingdings" w:hint="default"/>
+      </w:rPr>
+    </w:lvl>
+  </w:abstractNum>
   <w:num w:numId="1">
     <w:abstractNumId w:val="1"/>
   </w:num>
@@ -1130,6 +1410,9 @@
   </w:num>
   <w:num w:numId="3">
     <w:abstractNumId w:val="2"/>
+  </w:num>
+  <w:num w:numId="4">
+    <w:abstractNumId w:val="3"/>
   </w:num>
 </w:numbering>
 </file>

</xml_diff>